<commit_message>
ps6 and notepad added
</commit_message>
<xml_diff>
--- a/praca_inzynierska/praca_pisemna/praca_inzynierska.docx
+++ b/praca_inzynierska/praca_pisemna/praca_inzynierska.docx
@@ -462,7 +462,25 @@
           <w:sz w:val="24"/>
           <w:szCs w:val="24"/>
         </w:rPr>
-        <w:t xml:space="preserve"> operating systems. It is a great application which provides both theory and practical implementations of huge variety of ciphers. It also gives information about digital and electronic signatures, key exchange protocols, random key generators many more. It covers almost all topics connected with the cryptology. The author of CrypTool is Bernhard </w:t>
+        <w:t xml:space="preserve"> operating systems. It is a great application which provides both theory and practical implementations of huge variety of ciphers. It also gives information about digital and electronic signatures, key exchange protocols, random key generators many more. It covers almost all topics connected with the cryptology. The author of </w:t>
+      </w:r>
+      <w:proofErr w:type="spellStart"/>
+      <w:r>
+        <w:rPr>
+          <w:rFonts w:ascii="Times New Roman" w:hAnsi="Times New Roman" w:cs="Times New Roman"/>
+          <w:sz w:val="24"/>
+          <w:szCs w:val="24"/>
+        </w:rPr>
+        <w:t>CrypTool</w:t>
+      </w:r>
+      <w:proofErr w:type="spellEnd"/>
+      <w:r>
+        <w:rPr>
+          <w:rFonts w:ascii="Times New Roman" w:hAnsi="Times New Roman" w:cs="Times New Roman"/>
+          <w:sz w:val="24"/>
+          <w:szCs w:val="24"/>
+        </w:rPr>
+        <w:t xml:space="preserve"> is Bernhard </w:t>
       </w:r>
       <w:proofErr w:type="spellStart"/>
       <w:r>
@@ -2499,6 +2517,14 @@
           <w:sz w:val="24"/>
           <w:szCs w:val="24"/>
         </w:rPr>
+        <w:t xml:space="preserve"> This difference is called by Git the delta.</w:t>
+      </w:r>
+      <w:r>
+        <w:rPr>
+          <w:rFonts w:ascii="Times New Roman" w:hAnsi="Times New Roman" w:cs="Times New Roman"/>
+          <w:sz w:val="24"/>
+          <w:szCs w:val="24"/>
+        </w:rPr>
         <w:t xml:space="preserve"> </w:t>
       </w:r>
     </w:p>
@@ -2535,6 +2561,458 @@
           <w:szCs w:val="24"/>
         </w:rPr>
         <w:t>It is incredible how huge impart to my project made so trivial thing like this progress graph.</w:t>
+      </w:r>
+    </w:p>
+    <w:p>
+      <w:pPr>
+        <w:spacing w:line="360" w:lineRule="auto"/>
+        <w:jc w:val="both"/>
+        <w:rPr>
+          <w:rFonts w:ascii="Times New Roman" w:hAnsi="Times New Roman" w:cs="Times New Roman"/>
+          <w:sz w:val="24"/>
+          <w:szCs w:val="24"/>
+        </w:rPr>
+      </w:pPr>
+      <w:r>
+        <w:rPr>
+          <w:rFonts w:ascii="Times New Roman" w:hAnsi="Times New Roman" w:cs="Times New Roman"/>
+          <w:b/>
+          <w:sz w:val="24"/>
+          <w:szCs w:val="24"/>
+        </w:rPr>
+        <w:t xml:space="preserve">3.2 </w:t>
+      </w:r>
+      <w:r>
+        <w:rPr>
+          <w:rFonts w:ascii="Times New Roman" w:hAnsi="Times New Roman" w:cs="Times New Roman"/>
+          <w:b/>
+          <w:sz w:val="24"/>
+          <w:szCs w:val="24"/>
+        </w:rPr>
+        <w:t xml:space="preserve">Adobe Photoshop CS6 </w:t>
+      </w:r>
+      <w:r>
+        <w:rPr>
+          <w:rFonts w:ascii="Times New Roman" w:hAnsi="Times New Roman" w:cs="Times New Roman"/>
+          <w:b/>
+          <w:sz w:val="24"/>
+          <w:szCs w:val="24"/>
+        </w:rPr>
+        <w:t xml:space="preserve">(PS CS6) </w:t>
+      </w:r>
+      <w:r>
+        <w:rPr>
+          <w:rFonts w:ascii="Times New Roman" w:hAnsi="Times New Roman" w:cs="Times New Roman"/>
+          <w:sz w:val="24"/>
+          <w:szCs w:val="24"/>
+        </w:rPr>
+        <w:t xml:space="preserve">– the latest version of the most famous software for </w:t>
+      </w:r>
+      <w:r>
+        <w:rPr>
+          <w:rFonts w:ascii="Times New Roman" w:hAnsi="Times New Roman" w:cs="Times New Roman"/>
+          <w:sz w:val="24"/>
+          <w:szCs w:val="24"/>
+        </w:rPr>
+        <w:t xml:space="preserve">raster </w:t>
+      </w:r>
+      <w:r>
+        <w:rPr>
+          <w:rFonts w:ascii="Times New Roman" w:hAnsi="Times New Roman" w:cs="Times New Roman"/>
+          <w:sz w:val="24"/>
+          <w:szCs w:val="24"/>
+        </w:rPr>
+        <w:t>graphics edition</w:t>
+      </w:r>
+      <w:r>
+        <w:rPr>
+          <w:rFonts w:ascii="Times New Roman" w:hAnsi="Times New Roman" w:cs="Times New Roman"/>
+          <w:sz w:val="24"/>
+          <w:szCs w:val="24"/>
+        </w:rPr>
+        <w:t>.</w:t>
+      </w:r>
+      <w:r>
+        <w:rPr>
+          <w:rFonts w:ascii="Times New Roman" w:hAnsi="Times New Roman" w:cs="Times New Roman"/>
+          <w:sz w:val="24"/>
+          <w:szCs w:val="24"/>
+        </w:rPr>
+        <w:t xml:space="preserve"> Raster graphics is the way of presenting picture by the grid of pixels.</w:t>
+      </w:r>
+      <w:r>
+        <w:rPr>
+          <w:rFonts w:ascii="Times New Roman" w:hAnsi="Times New Roman" w:cs="Times New Roman"/>
+          <w:sz w:val="24"/>
+          <w:szCs w:val="24"/>
+        </w:rPr>
+        <w:t xml:space="preserve"> </w:t>
+      </w:r>
+      <w:r>
+        <w:rPr>
+          <w:rFonts w:ascii="Times New Roman" w:hAnsi="Times New Roman" w:cs="Times New Roman"/>
+          <w:sz w:val="24"/>
+          <w:szCs w:val="24"/>
+        </w:rPr>
+        <w:t xml:space="preserve">Unlike vector graphics the quality of the raster graphics picture depends on the resolution of the picture. </w:t>
+      </w:r>
+      <w:r>
+        <w:rPr>
+          <w:rFonts w:ascii="Times New Roman" w:hAnsi="Times New Roman" w:cs="Times New Roman"/>
+          <w:sz w:val="24"/>
+          <w:szCs w:val="24"/>
+        </w:rPr>
+        <w:t xml:space="preserve">Adobe Photoshop can be concerned as a flagship software of the Adobe Systems company. Adobe Photoshop </w:t>
+      </w:r>
+      <w:r>
+        <w:rPr>
+          <w:rFonts w:ascii="Times New Roman" w:hAnsi="Times New Roman" w:cs="Times New Roman"/>
+          <w:sz w:val="24"/>
+          <w:szCs w:val="24"/>
+        </w:rPr>
+        <w:t xml:space="preserve">was created by </w:t>
+      </w:r>
+      <w:r>
+        <w:rPr>
+          <w:rFonts w:ascii="Times New Roman" w:hAnsi="Times New Roman" w:cs="Times New Roman"/>
+          <w:sz w:val="24"/>
+          <w:szCs w:val="24"/>
+        </w:rPr>
+        <w:t>brothers Thomas and Jon Knoll</w:t>
+      </w:r>
+      <w:r>
+        <w:rPr>
+          <w:rFonts w:ascii="Times New Roman" w:hAnsi="Times New Roman" w:cs="Times New Roman"/>
+          <w:sz w:val="24"/>
+          <w:szCs w:val="24"/>
+        </w:rPr>
+        <w:t xml:space="preserve"> in</w:t>
+      </w:r>
+      <w:r>
+        <w:rPr>
+          <w:rFonts w:ascii="Times New Roman" w:hAnsi="Times New Roman" w:cs="Times New Roman"/>
+          <w:sz w:val="24"/>
+          <w:szCs w:val="24"/>
+        </w:rPr>
+        <w:t xml:space="preserve"> nineteen </w:t>
+      </w:r>
+      <w:r>
+        <w:rPr>
+          <w:rFonts w:ascii="Times New Roman" w:hAnsi="Times New Roman" w:cs="Times New Roman"/>
+          <w:sz w:val="24"/>
+          <w:szCs w:val="24"/>
+        </w:rPr>
+        <w:lastRenderedPageBreak/>
+        <w:t>ninety</w:t>
+      </w:r>
+      <w:r>
+        <w:rPr>
+          <w:rFonts w:ascii="Times New Roman" w:hAnsi="Times New Roman" w:cs="Times New Roman"/>
+          <w:sz w:val="24"/>
+          <w:szCs w:val="24"/>
+        </w:rPr>
+        <w:t>, but first commercial edition was published in two thousand and three</w:t>
+      </w:r>
+      <w:r>
+        <w:rPr>
+          <w:rFonts w:ascii="Times New Roman" w:hAnsi="Times New Roman" w:cs="Times New Roman"/>
+          <w:sz w:val="24"/>
+          <w:szCs w:val="24"/>
+        </w:rPr>
+        <w:t xml:space="preserve">. </w:t>
+      </w:r>
+      <w:r>
+        <w:rPr>
+          <w:rFonts w:ascii="Times New Roman" w:hAnsi="Times New Roman" w:cs="Times New Roman"/>
+          <w:sz w:val="24"/>
+          <w:szCs w:val="24"/>
+        </w:rPr>
+        <w:t xml:space="preserve">Since four years there is the newest </w:t>
+      </w:r>
+      <w:r>
+        <w:rPr>
+          <w:rFonts w:ascii="Times New Roman" w:hAnsi="Times New Roman" w:cs="Times New Roman"/>
+          <w:sz w:val="24"/>
+          <w:szCs w:val="24"/>
+        </w:rPr>
+        <w:t>sixth version of the Adobe Photoshop. The source code of an application is written in C++, however first releases were written in Pascal.</w:t>
+      </w:r>
+      <w:r>
+        <w:rPr>
+          <w:rFonts w:ascii="Times New Roman" w:hAnsi="Times New Roman" w:cs="Times New Roman"/>
+          <w:sz w:val="24"/>
+          <w:szCs w:val="24"/>
+        </w:rPr>
+        <w:t xml:space="preserve"> Files created in Photoshop have .</w:t>
+      </w:r>
+      <w:proofErr w:type="spellStart"/>
+      <w:r>
+        <w:rPr>
+          <w:rFonts w:ascii="Times New Roman" w:hAnsi="Times New Roman" w:cs="Times New Roman"/>
+          <w:sz w:val="24"/>
+          <w:szCs w:val="24"/>
+        </w:rPr>
+        <w:t>psd</w:t>
+      </w:r>
+      <w:proofErr w:type="spellEnd"/>
+      <w:r>
+        <w:rPr>
+          <w:rFonts w:ascii="Times New Roman" w:hAnsi="Times New Roman" w:cs="Times New Roman"/>
+          <w:sz w:val="24"/>
+          <w:szCs w:val="24"/>
+        </w:rPr>
+        <w:t xml:space="preserve"> extension. These files are the project files which are divided by layer and each created element is fully editable. Files have also the latest history of changes.</w:t>
+      </w:r>
+      <w:r>
+        <w:rPr>
+          <w:rFonts w:ascii="Times New Roman" w:hAnsi="Times New Roman" w:cs="Times New Roman"/>
+          <w:sz w:val="24"/>
+          <w:szCs w:val="24"/>
+        </w:rPr>
+        <w:t xml:space="preserve"> </w:t>
+      </w:r>
+      <w:r>
+        <w:rPr>
+          <w:rFonts w:ascii="Times New Roman" w:hAnsi="Times New Roman" w:cs="Times New Roman"/>
+          <w:sz w:val="24"/>
+          <w:szCs w:val="24"/>
+        </w:rPr>
+        <w:t>CS which is part of name of the software comes from “Creative Suite” special extension which as merged with the major program. Creative suite added the possibility to create own shortcuts, tool for searching, filter gallery, colour matching and many other very useful tools. Photoshop is not only the most popular but also the most advanced software of that kind. It supports huge range of graphical files</w:t>
+      </w:r>
+      <w:r>
+        <w:rPr>
+          <w:rFonts w:ascii="Times New Roman" w:hAnsi="Times New Roman" w:cs="Times New Roman"/>
+          <w:sz w:val="24"/>
+          <w:szCs w:val="24"/>
+        </w:rPr>
+        <w:t xml:space="preserve">, also animation files like for example .gif. Unfortunately its biggest competitor GIMP has got substantially less functionalities and is less user friendly than PS CS6. There are lot of great functionalities which makes this software amazing for amateur users as well as professional graphics designers. The most important tool which I also used for preparing graphics for my thesis is “planar selection”, tool which enables user to </w:t>
+      </w:r>
+      <w:r>
+        <w:rPr>
+          <w:rFonts w:ascii="Times New Roman" w:hAnsi="Times New Roman" w:cs="Times New Roman"/>
+          <w:sz w:val="24"/>
+          <w:szCs w:val="24"/>
+        </w:rPr>
+        <w:t>select and then cut the part of the image.</w:t>
+      </w:r>
+    </w:p>
+    <w:p>
+      <w:pPr>
+        <w:spacing w:line="360" w:lineRule="auto"/>
+        <w:jc w:val="both"/>
+        <w:rPr>
+          <w:rFonts w:ascii="Times New Roman" w:hAnsi="Times New Roman" w:cs="Times New Roman"/>
+          <w:sz w:val="24"/>
+          <w:szCs w:val="24"/>
+        </w:rPr>
+      </w:pPr>
+      <w:r>
+        <w:rPr>
+          <w:rFonts w:ascii="Times New Roman" w:hAnsi="Times New Roman" w:cs="Times New Roman"/>
+          <w:sz w:val="24"/>
+          <w:szCs w:val="24"/>
+        </w:rPr>
+        <w:t>All the pictures used in the practical part of my diploma thesis were edited in the Adobe Photoshop CS6. I have used some clip arts or ready elements from the internet but all of them were edited and changed in the program.</w:t>
+      </w:r>
+      <w:r>
+        <w:rPr>
+          <w:rFonts w:ascii="Times New Roman" w:hAnsi="Times New Roman" w:cs="Times New Roman"/>
+          <w:sz w:val="24"/>
+          <w:szCs w:val="24"/>
+        </w:rPr>
+        <w:t xml:space="preserve"> There are no pictures (despite pictures presenting authors of cryptography methods) which were just downloaded and put without any change within a thesis. </w:t>
+      </w:r>
+      <w:r>
+        <w:rPr>
+          <w:rFonts w:ascii="Times New Roman" w:hAnsi="Times New Roman" w:cs="Times New Roman"/>
+          <w:sz w:val="24"/>
+          <w:szCs w:val="24"/>
+        </w:rPr>
+        <w:t xml:space="preserve"> </w:t>
+      </w:r>
+      <w:r>
+        <w:rPr>
+          <w:rFonts w:ascii="Times New Roman" w:hAnsi="Times New Roman" w:cs="Times New Roman"/>
+          <w:sz w:val="24"/>
+          <w:szCs w:val="24"/>
+        </w:rPr>
+        <w:t>I have managed to prepare two short animations which show the operation of Vigenere and Caesar ciphers. This kind of presenting an example is more appealing to the users of the application.</w:t>
+      </w:r>
+    </w:p>
+    <w:p>
+      <w:pPr>
+        <w:spacing w:line="360" w:lineRule="auto"/>
+        <w:jc w:val="both"/>
+        <w:rPr>
+          <w:rFonts w:ascii="Times New Roman" w:hAnsi="Times New Roman" w:cs="Times New Roman"/>
+          <w:sz w:val="24"/>
+          <w:szCs w:val="24"/>
+        </w:rPr>
+      </w:pPr>
+      <w:r>
+        <w:rPr>
+          <w:rFonts w:ascii="Times New Roman" w:hAnsi="Times New Roman" w:cs="Times New Roman"/>
+          <w:b/>
+          <w:sz w:val="24"/>
+          <w:szCs w:val="24"/>
+        </w:rPr>
+        <w:t>3.3 Notepad ++</w:t>
+      </w:r>
+      <w:r>
+        <w:rPr>
+          <w:rFonts w:ascii="Times New Roman" w:hAnsi="Times New Roman" w:cs="Times New Roman"/>
+          <w:sz w:val="24"/>
+          <w:szCs w:val="24"/>
+        </w:rPr>
+        <w:t xml:space="preserve"> - is advanced text editor based on the Scintilla project. Software is created in C++ language</w:t>
+      </w:r>
+      <w:r>
+        <w:rPr>
+          <w:rFonts w:ascii="Times New Roman" w:hAnsi="Times New Roman" w:cs="Times New Roman"/>
+          <w:sz w:val="24"/>
+          <w:szCs w:val="24"/>
+        </w:rPr>
+        <w:t xml:space="preserve"> </w:t>
+      </w:r>
+      <w:r>
+        <w:rPr>
+          <w:rFonts w:ascii="Times New Roman" w:hAnsi="Times New Roman" w:cs="Times New Roman"/>
+          <w:sz w:val="24"/>
+          <w:szCs w:val="24"/>
+        </w:rPr>
+        <w:t xml:space="preserve">with the Win32 API </w:t>
+      </w:r>
+      <w:r>
+        <w:rPr>
+          <w:rFonts w:ascii="Times New Roman" w:hAnsi="Times New Roman" w:cs="Times New Roman"/>
+          <w:sz w:val="24"/>
+          <w:szCs w:val="24"/>
+        </w:rPr>
+        <w:t xml:space="preserve">by programmer whose pseudonym is “Don Ho”. Notepad is more advanced substitute of basic Windows tool – Notepad. </w:t>
+      </w:r>
+      <w:r>
+        <w:rPr>
+          <w:rFonts w:ascii="Times New Roman" w:hAnsi="Times New Roman" w:cs="Times New Roman"/>
+          <w:sz w:val="24"/>
+          <w:szCs w:val="24"/>
+        </w:rPr>
+        <w:t xml:space="preserve">It was released on two thousands and three and is still under a development. </w:t>
+      </w:r>
+      <w:r>
+        <w:rPr>
+          <w:rFonts w:ascii="Times New Roman" w:hAnsi="Times New Roman" w:cs="Times New Roman"/>
+          <w:sz w:val="24"/>
+          <w:szCs w:val="24"/>
+        </w:rPr>
+        <w:t xml:space="preserve">Notepad++ supports a lot of </w:t>
+      </w:r>
+      <w:proofErr w:type="spellStart"/>
+      <w:r>
+        <w:rPr>
+          <w:rFonts w:ascii="Times New Roman" w:hAnsi="Times New Roman" w:cs="Times New Roman"/>
+          <w:sz w:val="24"/>
+          <w:szCs w:val="24"/>
+        </w:rPr>
+        <w:t>filetypes</w:t>
+      </w:r>
+      <w:proofErr w:type="spellEnd"/>
+      <w:r>
+        <w:rPr>
+          <w:rFonts w:ascii="Times New Roman" w:hAnsi="Times New Roman" w:cs="Times New Roman"/>
+          <w:sz w:val="24"/>
+          <w:szCs w:val="24"/>
+        </w:rPr>
+        <w:t xml:space="preserve">. The next great advantage is recognition and marking the syntax of the code with different colours. That makes the file presentation very clear for users. Notepad++ offers also </w:t>
+      </w:r>
+      <w:proofErr w:type="spellStart"/>
+      <w:r>
+        <w:rPr>
+          <w:rFonts w:ascii="Times New Roman" w:hAnsi="Times New Roman" w:cs="Times New Roman"/>
+          <w:sz w:val="24"/>
+          <w:szCs w:val="24"/>
+        </w:rPr>
+        <w:t>autocompletion</w:t>
+      </w:r>
+      <w:proofErr w:type="spellEnd"/>
+      <w:r>
+        <w:rPr>
+          <w:rFonts w:ascii="Times New Roman" w:hAnsi="Times New Roman" w:cs="Times New Roman"/>
+          <w:sz w:val="24"/>
+          <w:szCs w:val="24"/>
+        </w:rPr>
+        <w:t xml:space="preserve"> of the code.</w:t>
+      </w:r>
+      <w:r>
+        <w:rPr>
+          <w:rFonts w:ascii="Times New Roman" w:hAnsi="Times New Roman" w:cs="Times New Roman"/>
+          <w:sz w:val="24"/>
+          <w:szCs w:val="24"/>
+        </w:rPr>
+        <w:t xml:space="preserve"> Each edited file within the program stays in its memory till the close it in the interface of Notepad++.</w:t>
+      </w:r>
+    </w:p>
+    <w:p>
+      <w:pPr>
+        <w:spacing w:line="360" w:lineRule="auto"/>
+        <w:jc w:val="both"/>
+        <w:rPr>
+          <w:rFonts w:ascii="Times New Roman" w:hAnsi="Times New Roman" w:cs="Times New Roman"/>
+          <w:sz w:val="24"/>
+          <w:szCs w:val="24"/>
+        </w:rPr>
+      </w:pPr>
+      <w:r>
+        <w:rPr>
+          <w:rFonts w:ascii="Times New Roman" w:hAnsi="Times New Roman" w:cs="Times New Roman"/>
+          <w:sz w:val="24"/>
+          <w:szCs w:val="24"/>
+        </w:rPr>
+        <w:lastRenderedPageBreak/>
+        <w:t xml:space="preserve">I have used this program for small changes of the project. It was only used as substitute of the main software for development of my </w:t>
+      </w:r>
+      <w:proofErr w:type="spellStart"/>
+      <w:r>
+        <w:rPr>
+          <w:rFonts w:ascii="Times New Roman" w:hAnsi="Times New Roman" w:cs="Times New Roman"/>
+          <w:sz w:val="24"/>
+          <w:szCs w:val="24"/>
+        </w:rPr>
+        <w:t>webapplication</w:t>
+      </w:r>
+      <w:proofErr w:type="spellEnd"/>
+      <w:r>
+        <w:rPr>
+          <w:rFonts w:ascii="Times New Roman" w:hAnsi="Times New Roman" w:cs="Times New Roman"/>
+          <w:sz w:val="24"/>
+          <w:szCs w:val="24"/>
+        </w:rPr>
+        <w:t xml:space="preserve"> which was </w:t>
+      </w:r>
+      <w:r>
+        <w:rPr>
+          <w:rFonts w:ascii="Times New Roman" w:hAnsi="Times New Roman" w:cs="Times New Roman"/>
+          <w:sz w:val="24"/>
+          <w:szCs w:val="24"/>
+        </w:rPr>
+        <w:t xml:space="preserve"> </w:t>
+      </w:r>
+      <w:proofErr w:type="spellStart"/>
+      <w:r>
+        <w:rPr>
+          <w:rFonts w:ascii="Times New Roman" w:hAnsi="Times New Roman" w:cs="Times New Roman"/>
+          <w:sz w:val="24"/>
+          <w:szCs w:val="24"/>
+        </w:rPr>
+        <w:t>Jave</w:t>
+      </w:r>
+      <w:proofErr w:type="spellEnd"/>
+      <w:r>
+        <w:rPr>
+          <w:rFonts w:ascii="Times New Roman" w:hAnsi="Times New Roman" w:cs="Times New Roman"/>
+          <w:sz w:val="24"/>
+          <w:szCs w:val="24"/>
+        </w:rPr>
+        <w:t xml:space="preserve"> Eclipse Mars, definitely more advanced and better suited program for creation of the application.</w:t>
       </w:r>
     </w:p>
     <w:sectPr>
@@ -2594,7 +3072,7 @@
             <w:rPr>
               <w:noProof/>
             </w:rPr>
-            <w:t>8</w:t>
+            <w:t>9</w:t>
           </w:r>
         </w:fldSimple>
       </w:p>
@@ -3289,7 +3767,7 @@
 </file>
 
 <file path=customXml/itemProps1.xml><?xml version="1.0" encoding="utf-8"?>
-<ds:datastoreItem xmlns:ds="http://schemas.openxmlformats.org/officeDocument/2006/customXml" ds:itemID="{A684E7B9-39CD-43FF-B094-13BE8F4E6190}">
+<ds:datastoreItem xmlns:ds="http://schemas.openxmlformats.org/officeDocument/2006/customXml" ds:itemID="{0BAF8299-13E4-414C-9EFE-3CD06A7880B0}">
   <ds:schemaRefs>
     <ds:schemaRef ds:uri="http://schemas.openxmlformats.org/officeDocument/2006/bibliography"/>
   </ds:schemaRefs>

</xml_diff>